<commit_message>
docs: add Testing Report D04 Student2
</commit_message>
<xml_diff>
--- a/reports/Student #2/D04/Testing Report - D04 - Student #2.docx
+++ b/reports/Student #2/D04/Testing Report - D04 - Student #2.docx
@@ -516,6 +516,7 @@
           <w:docPartUnique/>
         </w:docPartObj>
       </w:sdtPr>
+      <w:sdtEndPr/>
       <w:sdtContent>
         <w:p>
           <w:pPr>
@@ -544,21 +545,7 @@
                 <w:b/>
                 <w:color w:val="000000"/>
               </w:rPr>
-              <w:t>Resume</w:t>
-            </w:r>
-            <w:r>
-              <w:rPr>
-                <w:b/>
-                <w:color w:val="000000"/>
-              </w:rPr>
-              <w:t>n</w:t>
-            </w:r>
-            <w:r>
-              <w:rPr>
-                <w:b/>
-                <w:color w:val="000000"/>
-              </w:rPr>
-              <w:t xml:space="preserve"> Ejecutivo</w:t>
+              <w:t>Resumen Ejecutivo</w:t>
             </w:r>
             <w:r>
               <w:rPr>
@@ -2335,38 +2322,8 @@
               </w:rPr>
               <w:t>s</w:t>
             </w:r>
-            <w:r>
-              <w:rPr>
-                <w:rFonts w:eastAsia="Times New Roman"/>
-                <w:lang w:val="es-ES"/>
-              </w:rPr>
-              <w:t xml:space="preserve"> (</w:t>
-            </w:r>
-            <w:r>
-              <w:rPr>
-                <w:lang w:val="es-ES"/>
-              </w:rPr>
-              <w:t>Show-mine</w:t>
-            </w:r>
-            <w:r>
-              <w:rPr>
-                <w:lang w:val="es-ES"/>
-              </w:rPr>
-              <w:t>02</w:t>
-            </w:r>
-            <w:r>
-              <w:rPr>
-                <w:lang w:val="es-ES"/>
-              </w:rPr>
-              <w:t>.safe</w:t>
-            </w:r>
-            <w:r>
-              <w:rPr>
-                <w:rFonts w:eastAsia="Times New Roman"/>
-                <w:lang w:val="es-ES"/>
-              </w:rPr>
-              <w:t>)</w:t>
-            </w:r>
+            <w:bookmarkStart w:id="7" w:name="_GoBack"/>
+            <w:bookmarkEnd w:id="7"/>
             <w:r>
               <w:rPr>
                 <w:rFonts w:eastAsia="Times New Roman"/>
@@ -6641,6 +6598,10 @@
     </w:p>
     <w:p>
       <w:r>
+        <w:rPr>
+          <w:noProof/>
+          <w:lang w:val="es-ES"/>
+        </w:rPr>
         <w:drawing>
           <wp:inline distT="0" distB="0" distL="0" distR="0" wp14:anchorId="359FD6BE" wp14:editId="4FFE0EC4">
             <wp:extent cx="5731510" cy="1080247"/>
@@ -6687,6 +6648,10 @@
     </w:p>
     <w:p>
       <w:r>
+        <w:rPr>
+          <w:noProof/>
+          <w:lang w:val="es-ES"/>
+        </w:rPr>
         <w:drawing>
           <wp:inline distT="0" distB="0" distL="0" distR="0" wp14:anchorId="60894394" wp14:editId="0CF25E75">
             <wp:extent cx="5731510" cy="1338262"/>
@@ -6733,6 +6698,10 @@
     </w:p>
     <w:p>
       <w:r>
+        <w:rPr>
+          <w:noProof/>
+          <w:lang w:val="es-ES"/>
+        </w:rPr>
         <w:drawing>
           <wp:inline distT="0" distB="0" distL="0" distR="0" wp14:anchorId="491E723D" wp14:editId="30116FCB">
             <wp:extent cx="5707901" cy="793750"/>
@@ -12518,8 +12487,6 @@
       <w:pPr>
         <w:spacing w:line="240" w:lineRule="auto"/>
       </w:pPr>
-      <w:bookmarkStart w:id="7" w:name="_GoBack"/>
-      <w:bookmarkEnd w:id="7"/>
     </w:p>
     <w:p>
       <w:pPr>
@@ -12658,6 +12625,10 @@
         <w:br/>
       </w:r>
       <w:r>
+        <w:rPr>
+          <w:noProof/>
+          <w:lang w:val="es-ES"/>
+        </w:rPr>
         <w:drawing>
           <wp:inline distT="0" distB="0" distL="0" distR="0" wp14:anchorId="1905BC57" wp14:editId="6BB8C746">
             <wp:extent cx="5731510" cy="994410"/>
@@ -17436,13 +17407,7 @@
         <w:t xml:space="preserve">conjunto, </w:t>
       </w:r>
       <w:r>
-        <w:t xml:space="preserve">los resultados </w:t>
-      </w:r>
-      <w:r>
-        <w:t>en base a los test realizados</w:t>
-      </w:r>
-      <w:r>
-        <w:t xml:space="preserve"> demuestran</w:t>
+        <w:t>los resultados en base a los test realizados demuestran</w:t>
       </w:r>
       <w:r>
         <w:t xml:space="preserve"> que es un sistema con una calidad funcional</w:t>
@@ -17626,6 +17591,7 @@
         <w:docPartUnique/>
       </w:docPartObj>
     </w:sdtPr>
+    <w:sdtEndPr/>
     <w:sdtContent>
       <w:p>
         <w:pPr>
@@ -17646,7 +17612,7 @@
             <w:noProof/>
             <w:lang w:val="es-ES"/>
           </w:rPr>
-          <w:t>13</w:t>
+          <w:t>6</w:t>
         </w:r>
         <w:r>
           <w:fldChar w:fldCharType="end"/>
@@ -21554,7 +21520,7 @@
 </file>
 
 <file path=customXml/itemProps1.xml><?xml version="1.0" encoding="utf-8"?>
-<ds:datastoreItem xmlns:ds="http://schemas.openxmlformats.org/officeDocument/2006/customXml" ds:itemID="{F3919BD4-755F-41A2-AB8D-2DDE7565F197}">
+<ds:datastoreItem xmlns:ds="http://schemas.openxmlformats.org/officeDocument/2006/customXml" ds:itemID="{615C62BD-AF99-4A44-9B9C-44079A5DE841}">
   <ds:schemaRefs>
     <ds:schemaRef ds:uri="http://schemas.openxmlformats.org/officeDocument/2006/bibliography"/>
   </ds:schemaRefs>

</xml_diff>